<commit_message>
Commit de documentacion para demo
</commit_message>
<xml_diff>
--- a/Documentacion/Presentación Prueba.docx
+++ b/Documentacion/Presentación Prueba.docx
@@ -1,6 +1,6 @@
 
 <file path=word/document.xml><?xml version="1.0" encoding="utf-8"?>
-<w:document xmlns:wpc="http://schemas.microsoft.com/office/word/2010/wordprocessingCanvas" xmlns:cx="http://schemas.microsoft.com/office/drawing/2014/chartex" xmlns:mc="http://schemas.openxmlformats.org/markup-compatibility/2006" xmlns:o="urn:schemas-microsoft-com:office:office" xmlns:r="http://schemas.openxmlformats.org/officeDocument/2006/relationships" xmlns:m="http://schemas.openxmlformats.org/officeDocument/2006/math" xmlns:v="urn:schemas-microsoft-com:vml" xmlns:wp14="http://schemas.microsoft.com/office/word/2010/wordprocessingDrawing" xmlns:wp="http://schemas.openxmlformats.org/drawingml/2006/wordprocessingDrawing" xmlns:w10="urn:schemas-microsoft-com:office:word" xmlns:w="http://schemas.openxmlformats.org/wordprocessingml/2006/main" xmlns:w14="http://schemas.microsoft.com/office/word/2010/wordml" xmlns:w15="http://schemas.microsoft.com/office/word/2012/wordml" xmlns:w16se="http://schemas.microsoft.com/office/word/2015/wordml/symex" xmlns:wpg="http://schemas.microsoft.com/office/word/2010/wordprocessingGroup" xmlns:wpi="http://schemas.microsoft.com/office/word/2010/wordprocessingInk" xmlns:wne="http://schemas.microsoft.com/office/word/2006/wordml" xmlns:wps="http://schemas.microsoft.com/office/word/2010/wordprocessingShape" mc:Ignorable="w14 w15 w16se wp14">
+<w:document xmlns:wpc="http://schemas.microsoft.com/office/word/2010/wordprocessingCanvas" xmlns:cx="http://schemas.microsoft.com/office/drawing/2014/chartex" xmlns:cx1="http://schemas.microsoft.com/office/drawing/2015/9/8/chartex" xmlns:cx2="http://schemas.microsoft.com/office/drawing/2015/10/21/chartex" xmlns:cx3="http://schemas.microsoft.com/office/drawing/2016/5/9/chartex" xmlns:cx4="http://schemas.microsoft.com/office/drawing/2016/5/10/chartex" xmlns:cx5="http://schemas.microsoft.com/office/drawing/2016/5/11/chartex" xmlns:cx6="http://schemas.microsoft.com/office/drawing/2016/5/12/chartex" xmlns:cx7="http://schemas.microsoft.com/office/drawing/2016/5/13/chartex" xmlns:cx8="http://schemas.microsoft.com/office/drawing/2016/5/14/chartex" xmlns:mc="http://schemas.openxmlformats.org/markup-compatibility/2006" xmlns:aink="http://schemas.microsoft.com/office/drawing/2016/ink" xmlns:am3d="http://schemas.microsoft.com/office/drawing/2017/model3d" xmlns:o="urn:schemas-microsoft-com:office:office" xmlns:r="http://schemas.openxmlformats.org/officeDocument/2006/relationships" xmlns:m="http://schemas.openxmlformats.org/officeDocument/2006/math" xmlns:v="urn:schemas-microsoft-com:vml" xmlns:wp14="http://schemas.microsoft.com/office/word/2010/wordprocessingDrawing" xmlns:wp="http://schemas.openxmlformats.org/drawingml/2006/wordprocessingDrawing" xmlns:w10="urn:schemas-microsoft-com:office:word" xmlns:w="http://schemas.openxmlformats.org/wordprocessingml/2006/main" xmlns:w14="http://schemas.microsoft.com/office/word/2010/wordml" xmlns:w15="http://schemas.microsoft.com/office/word/2012/wordml" xmlns:w16cid="http://schemas.microsoft.com/office/word/2016/wordml/cid" xmlns:w16se="http://schemas.microsoft.com/office/word/2015/wordml/symex" xmlns:wpg="http://schemas.microsoft.com/office/word/2010/wordprocessingGroup" xmlns:wpi="http://schemas.microsoft.com/office/word/2010/wordprocessingInk" xmlns:wne="http://schemas.microsoft.com/office/word/2006/wordml" xmlns:wps="http://schemas.microsoft.com/office/word/2010/wordprocessingShape" mc:Ignorable="w14 w15 w16se w16cid wp14">
   <w:body>
     <w:p>
       <w:r>
@@ -10,7 +10,1276 @@
         <w:t>:</w:t>
       </w:r>
     </w:p>
+    <w:p>
+      <w:pPr>
+        <w:pStyle w:val="Prrafodelista"/>
+        <w:numPr>
+          <w:ilvl w:val="0"/>
+          <w:numId w:val="5"/>
+        </w:numPr>
+        <w:rPr>
+          <w:u w:val="single"/>
+        </w:rPr>
+      </w:pPr>
+      <w:r>
+        <w:rPr>
+          <w:u w:val="single"/>
+        </w:rPr>
+        <w:t>Creación de polinomios</w:t>
+      </w:r>
+    </w:p>
+    <w:p>
+      <w:pPr>
+        <w:pStyle w:val="Prrafodelista"/>
+        <w:numPr>
+          <w:ilvl w:val="1"/>
+          <w:numId w:val="5"/>
+        </w:numPr>
+      </w:pPr>
+      <w:r>
+        <w:t>Se ingresa el comando “crear”</w:t>
+      </w:r>
+    </w:p>
+    <w:p>
+      <w:pPr>
+        <w:pStyle w:val="Prrafodelista"/>
+        <w:numPr>
+          <w:ilvl w:val="2"/>
+          <w:numId w:val="5"/>
+        </w:numPr>
+      </w:pPr>
+      <w:r>
+        <w:t>Muestra mensaje “</w:t>
+      </w:r>
+      <w:r>
+        <w:t xml:space="preserve">ERROR: </w:t>
+      </w:r>
+      <w:r>
+        <w:t xml:space="preserve">Faltan </w:t>
+      </w:r>
+      <w:proofErr w:type="spellStart"/>
+      <w:r>
+        <w:t>parametros</w:t>
+      </w:r>
+      <w:proofErr w:type="spellEnd"/>
+      <w:r>
+        <w:t xml:space="preserve">” </w:t>
+      </w:r>
+    </w:p>
+    <w:p>
+      <w:pPr>
+        <w:pStyle w:val="Prrafodelista"/>
+        <w:numPr>
+          <w:ilvl w:val="1"/>
+          <w:numId w:val="5"/>
+        </w:numPr>
+      </w:pPr>
+      <w:r>
+        <w:t>Se ingresa comando “crear poli1 1 -5 6”</w:t>
+      </w:r>
+    </w:p>
+    <w:p>
+      <w:pPr>
+        <w:pStyle w:val="Prrafodelista"/>
+        <w:numPr>
+          <w:ilvl w:val="2"/>
+          <w:numId w:val="5"/>
+        </w:numPr>
+      </w:pPr>
+      <w:r>
+        <w:t>Muestra “</w:t>
+      </w:r>
+      <w:r>
+        <w:t xml:space="preserve">- </w:t>
+      </w:r>
+      <w:r>
+        <w:t xml:space="preserve">poli1 = </w:t>
+      </w:r>
+      <w:r>
+        <w:rPr>
+          <w:rFonts w:cstheme="minorHAnsi"/>
+        </w:rPr>
+        <w:t>x</w:t>
+      </w:r>
+      <w:r>
+        <w:rPr>
+          <w:rFonts w:cstheme="minorHAnsi"/>
+          <w:color w:val="000000"/>
+          <w:spacing w:val="20"/>
+          <w:shd w:val="clear" w:color="auto" w:fill="FFFFFF"/>
+        </w:rPr>
+        <w:t>2 − 5x + 6</w:t>
+      </w:r>
+      <w:r>
+        <w:rPr>
+          <w:rFonts w:ascii="Verdana" w:hAnsi="Verdana"/>
+          <w:color w:val="000000"/>
+          <w:spacing w:val="20"/>
+          <w:shd w:val="clear" w:color="auto" w:fill="FFFFFF"/>
+        </w:rPr>
+        <w:t>”</w:t>
+      </w:r>
+    </w:p>
+    <w:p>
+      <w:pPr>
+        <w:pStyle w:val="Prrafodelista"/>
+        <w:numPr>
+          <w:ilvl w:val="1"/>
+          <w:numId w:val="5"/>
+        </w:numPr>
+      </w:pPr>
+      <w:r>
+        <w:t>Se ingresa comando “</w:t>
+      </w:r>
+      <w:r>
+        <w:t>crear poli2 4x 0 1</w:t>
+      </w:r>
+      <w:r>
+        <w:t>”</w:t>
+      </w:r>
+    </w:p>
+    <w:p>
+      <w:pPr>
+        <w:pStyle w:val="Prrafodelista"/>
+        <w:numPr>
+          <w:ilvl w:val="2"/>
+          <w:numId w:val="5"/>
+        </w:numPr>
+      </w:pPr>
+      <w:r>
+        <w:t>Muestra mensaje “</w:t>
+      </w:r>
+      <w:r>
+        <w:t>ERROR: Numero invalido</w:t>
+      </w:r>
+      <w:r>
+        <w:t>”</w:t>
+      </w:r>
+      <w:r>
+        <w:t xml:space="preserve"> y vuelve a solicitar datos</w:t>
+      </w:r>
+    </w:p>
+    <w:p>
+      <w:pPr>
+        <w:pStyle w:val="Prrafodelista"/>
+        <w:numPr>
+          <w:ilvl w:val="1"/>
+          <w:numId w:val="5"/>
+        </w:numPr>
+      </w:pPr>
+      <w:r>
+        <w:t>Se ingresa comando “crear poli2 4 0 1”</w:t>
+      </w:r>
+    </w:p>
+    <w:p>
+      <w:pPr>
+        <w:pStyle w:val="Prrafodelista"/>
+        <w:numPr>
+          <w:ilvl w:val="2"/>
+          <w:numId w:val="5"/>
+        </w:numPr>
+      </w:pPr>
+      <w:r>
+        <w:t>Muestra “</w:t>
+      </w:r>
+      <w:proofErr w:type="gramStart"/>
+      <w:r>
+        <w:t xml:space="preserve">- </w:t>
+      </w:r>
+      <w:r>
+        <w:t xml:space="preserve"> poli</w:t>
+      </w:r>
+      <w:proofErr w:type="gramEnd"/>
+      <w:r>
+        <w:t>2 = 4x2 + 1”</w:t>
+      </w:r>
+    </w:p>
+    <w:p>
+      <w:pPr>
+        <w:pStyle w:val="Prrafodelista"/>
+        <w:numPr>
+          <w:ilvl w:val="1"/>
+          <w:numId w:val="5"/>
+        </w:numPr>
+      </w:pPr>
+      <w:r>
+        <w:t>Se ingresa comando “crear nulo 0”</w:t>
+      </w:r>
+    </w:p>
+    <w:p>
+      <w:pPr>
+        <w:pStyle w:val="Prrafodelista"/>
+        <w:numPr>
+          <w:ilvl w:val="2"/>
+          <w:numId w:val="5"/>
+        </w:numPr>
+      </w:pPr>
+      <w:r>
+        <w:t>Muestra “- nulo = 0”</w:t>
+      </w:r>
+    </w:p>
+    <w:p>
+      <w:pPr>
+        <w:pStyle w:val="Prrafodelista"/>
+        <w:ind w:left="2160"/>
+      </w:pPr>
+      <w:r>
+        <w:t xml:space="preserve"> </w:t>
+      </w:r>
+    </w:p>
+    <w:p>
+      <w:pPr>
+        <w:pStyle w:val="Prrafodelista"/>
+        <w:numPr>
+          <w:ilvl w:val="0"/>
+          <w:numId w:val="5"/>
+        </w:numPr>
+        <w:rPr>
+          <w:u w:val="single"/>
+        </w:rPr>
+      </w:pPr>
+      <w:r>
+        <w:rPr>
+          <w:u w:val="single"/>
+        </w:rPr>
+        <w:t>Suma de polinomios</w:t>
+      </w:r>
+    </w:p>
+    <w:p>
+      <w:pPr>
+        <w:pStyle w:val="Prrafodelista"/>
+        <w:numPr>
+          <w:ilvl w:val="1"/>
+          <w:numId w:val="5"/>
+        </w:numPr>
+      </w:pPr>
+      <w:r>
+        <w:t>Se ingres</w:t>
+      </w:r>
+      <w:r>
+        <w:t>a</w:t>
+      </w:r>
+      <w:r>
+        <w:t xml:space="preserve"> comando</w:t>
+      </w:r>
+      <w:r>
+        <w:t xml:space="preserve"> “sumar poli1 </w:t>
+      </w:r>
+      <w:proofErr w:type="spellStart"/>
+      <w:r>
+        <w:t>poli1</w:t>
+      </w:r>
+      <w:proofErr w:type="spellEnd"/>
+      <w:r>
+        <w:t xml:space="preserve"> </w:t>
+      </w:r>
+      <w:proofErr w:type="spellStart"/>
+      <w:r>
+        <w:t>poli</w:t>
+      </w:r>
+      <w:r>
+        <w:t>1</w:t>
+      </w:r>
+      <w:proofErr w:type="spellEnd"/>
+      <w:r>
+        <w:t>”</w:t>
+      </w:r>
+    </w:p>
+    <w:p>
+      <w:pPr>
+        <w:pStyle w:val="Prrafodelista"/>
+        <w:numPr>
+          <w:ilvl w:val="2"/>
+          <w:numId w:val="5"/>
+        </w:numPr>
+      </w:pPr>
+      <w:r>
+        <w:t>Muestra mensaje “</w:t>
+      </w:r>
+      <w:r>
+        <w:t>ERROR: Ya existe polinomio con ese nombre</w:t>
+      </w:r>
+      <w:r>
+        <w:t>”</w:t>
+      </w:r>
+    </w:p>
+    <w:p>
+      <w:pPr>
+        <w:pStyle w:val="Prrafodelista"/>
+        <w:numPr>
+          <w:ilvl w:val="1"/>
+          <w:numId w:val="5"/>
+        </w:numPr>
+      </w:pPr>
+      <w:r>
+        <w:t>Se ingresa</w:t>
+      </w:r>
+      <w:r>
+        <w:t xml:space="preserve"> comando</w:t>
+      </w:r>
+      <w:r>
+        <w:t xml:space="preserve"> “sumar resu1 poli1 poli3”</w:t>
+      </w:r>
+    </w:p>
+    <w:p>
+      <w:pPr>
+        <w:pStyle w:val="Prrafodelista"/>
+        <w:numPr>
+          <w:ilvl w:val="2"/>
+          <w:numId w:val="5"/>
+        </w:numPr>
+      </w:pPr>
+      <w:r>
+        <w:t>Muestra mensaje “</w:t>
+      </w:r>
+      <w:r>
+        <w:t>ERROR: No existe polinomio con ese nombre</w:t>
+      </w:r>
+      <w:r>
+        <w:t>”</w:t>
+      </w:r>
+    </w:p>
+    <w:p>
+      <w:pPr>
+        <w:pStyle w:val="Prrafodelista"/>
+        <w:numPr>
+          <w:ilvl w:val="1"/>
+          <w:numId w:val="5"/>
+        </w:numPr>
+      </w:pPr>
+      <w:r>
+        <w:t>Se ingresa</w:t>
+      </w:r>
+      <w:r>
+        <w:t xml:space="preserve"> comando</w:t>
+      </w:r>
+      <w:r>
+        <w:t xml:space="preserve"> “sumar resu1 poli1 poli2”</w:t>
+      </w:r>
+    </w:p>
+    <w:p>
+      <w:pPr>
+        <w:pStyle w:val="Prrafodelista"/>
+        <w:numPr>
+          <w:ilvl w:val="2"/>
+          <w:numId w:val="5"/>
+        </w:numPr>
+      </w:pPr>
+      <w:r>
+        <w:t>Muestra “</w:t>
+      </w:r>
+      <w:r>
+        <w:t>- resu1 = +5x2 -</w:t>
+      </w:r>
+      <w:r>
+        <w:t xml:space="preserve"> </w:t>
+      </w:r>
+      <w:r>
+        <w:t>5x +</w:t>
+      </w:r>
+      <w:r>
+        <w:t xml:space="preserve"> </w:t>
+      </w:r>
+      <w:r>
+        <w:t>7</w:t>
+      </w:r>
+      <w:r>
+        <w:t>”</w:t>
+      </w:r>
+    </w:p>
+    <w:p>
+      <w:pPr>
+        <w:pStyle w:val="Prrafodelista"/>
+        <w:numPr>
+          <w:ilvl w:val="1"/>
+          <w:numId w:val="5"/>
+        </w:numPr>
+      </w:pPr>
+      <w:r>
+        <w:t>Se ingresa comando “sumar resu2 resu1 nulo”</w:t>
+      </w:r>
+    </w:p>
+    <w:p>
+      <w:pPr>
+        <w:pStyle w:val="Prrafodelista"/>
+        <w:numPr>
+          <w:ilvl w:val="2"/>
+          <w:numId w:val="5"/>
+        </w:numPr>
+      </w:pPr>
+      <w:r>
+        <w:t xml:space="preserve">Muestra “- resu2 = </w:t>
+      </w:r>
+      <w:r>
+        <w:t>+5x2 -</w:t>
+      </w:r>
+      <w:r>
+        <w:t xml:space="preserve"> </w:t>
+      </w:r>
+      <w:r>
+        <w:t>5x +</w:t>
+      </w:r>
+      <w:r>
+        <w:t xml:space="preserve"> </w:t>
+      </w:r>
+      <w:r>
+        <w:t>7</w:t>
+      </w:r>
+      <w:r>
+        <w:t>”</w:t>
+      </w:r>
+    </w:p>
+    <w:p>
+      <w:pPr>
+        <w:pStyle w:val="Prrafodelista"/>
+        <w:ind w:left="2160"/>
+      </w:pPr>
+    </w:p>
+    <w:p>
+      <w:pPr>
+        <w:pStyle w:val="Prrafodelista"/>
+        <w:numPr>
+          <w:ilvl w:val="0"/>
+          <w:numId w:val="5"/>
+        </w:numPr>
+        <w:rPr>
+          <w:u w:val="single"/>
+        </w:rPr>
+      </w:pPr>
+      <w:r>
+        <w:rPr>
+          <w:u w:val="single"/>
+        </w:rPr>
+        <w:t>Multiplicación de polinomios</w:t>
+      </w:r>
+    </w:p>
+    <w:p>
+      <w:pPr>
+        <w:pStyle w:val="Prrafodelista"/>
+        <w:numPr>
+          <w:ilvl w:val="1"/>
+          <w:numId w:val="5"/>
+        </w:numPr>
+      </w:pPr>
+      <w:r>
+        <w:t>Se ingresa comando “crear binomio1 1 -2”</w:t>
+      </w:r>
+    </w:p>
+    <w:p>
+      <w:pPr>
+        <w:pStyle w:val="Prrafodelista"/>
+        <w:numPr>
+          <w:ilvl w:val="2"/>
+          <w:numId w:val="5"/>
+        </w:numPr>
+      </w:pPr>
+      <w:r>
+        <w:t xml:space="preserve">Muestra “- </w:t>
+      </w:r>
+      <w:r>
+        <w:t>binomio</w:t>
+      </w:r>
+      <w:r>
+        <w:t>1</w:t>
+      </w:r>
+      <w:r>
+        <w:t xml:space="preserve"> =</w:t>
+      </w:r>
+      <w:r>
+        <w:t xml:space="preserve"> +x -2</w:t>
+      </w:r>
+      <w:r>
+        <w:rPr>
+          <w:rFonts w:ascii="Verdana" w:hAnsi="Verdana"/>
+          <w:color w:val="000000"/>
+          <w:spacing w:val="20"/>
+          <w:shd w:val="clear" w:color="auto" w:fill="FFFFFF"/>
+        </w:rPr>
+        <w:t>”</w:t>
+      </w:r>
+    </w:p>
+    <w:p>
+      <w:pPr>
+        <w:pStyle w:val="Prrafodelista"/>
+        <w:numPr>
+          <w:ilvl w:val="1"/>
+          <w:numId w:val="5"/>
+        </w:numPr>
+      </w:pPr>
+      <w:r>
+        <w:t xml:space="preserve">Se ingresa comando “crear binomio2 </w:t>
+      </w:r>
+      <w:r>
+        <w:t>1 -3</w:t>
+      </w:r>
+      <w:r>
+        <w:t>”</w:t>
+      </w:r>
+    </w:p>
+    <w:p>
+      <w:pPr>
+        <w:pStyle w:val="Prrafodelista"/>
+        <w:numPr>
+          <w:ilvl w:val="2"/>
+          <w:numId w:val="5"/>
+        </w:numPr>
+      </w:pPr>
+      <w:r>
+        <w:t xml:space="preserve">Muestra “- </w:t>
+      </w:r>
+      <w:r>
+        <w:t>binomio1</w:t>
+      </w:r>
+      <w:r>
+        <w:t xml:space="preserve"> =</w:t>
+      </w:r>
+      <w:r>
+        <w:t xml:space="preserve"> +x -3</w:t>
+      </w:r>
+      <w:r>
+        <w:rPr>
+          <w:rFonts w:ascii="Verdana" w:hAnsi="Verdana"/>
+          <w:color w:val="000000"/>
+          <w:spacing w:val="20"/>
+          <w:shd w:val="clear" w:color="auto" w:fill="FFFFFF"/>
+        </w:rPr>
+        <w:t>”</w:t>
+      </w:r>
+    </w:p>
+    <w:p>
+      <w:pPr>
+        <w:pStyle w:val="Prrafodelista"/>
+        <w:numPr>
+          <w:ilvl w:val="1"/>
+          <w:numId w:val="5"/>
+        </w:numPr>
+      </w:pPr>
+      <w:r>
+        <w:t>Se ingresa comando “multiplicar resu3</w:t>
+      </w:r>
+      <w:r>
+        <w:t xml:space="preserve"> binomio1 binomio2</w:t>
+      </w:r>
+    </w:p>
+    <w:p>
+      <w:pPr>
+        <w:pStyle w:val="Prrafodelista"/>
+        <w:numPr>
+          <w:ilvl w:val="2"/>
+          <w:numId w:val="5"/>
+        </w:numPr>
+      </w:pPr>
+      <w:r>
+        <w:t xml:space="preserve">Muestra </w:t>
+      </w:r>
+      <w:proofErr w:type="gramStart"/>
+      <w:r>
+        <w:t xml:space="preserve">“ </w:t>
+      </w:r>
+      <w:r>
+        <w:t>-</w:t>
+      </w:r>
+      <w:proofErr w:type="gramEnd"/>
+      <w:r>
+        <w:t xml:space="preserve"> resu3 = +x2 -5x +6</w:t>
+      </w:r>
+      <w:r>
+        <w:t>”</w:t>
+      </w:r>
+    </w:p>
+    <w:p>
+      <w:pPr>
+        <w:pStyle w:val="Prrafodelista"/>
+        <w:ind w:left="1440"/>
+      </w:pPr>
+      <w:r>
+        <w:t>O</w:t>
+      </w:r>
+      <w:r>
+        <w:t>bservamos que el resultado es el igual al poli1 ya que x-2 y x-3 es la factorización de poli1 (Por lo tanto 2 y 3 son raíz de poli1)</w:t>
+      </w:r>
+    </w:p>
+    <w:p>
+      <w:pPr>
+        <w:pStyle w:val="Prrafodelista"/>
+        <w:numPr>
+          <w:ilvl w:val="1"/>
+          <w:numId w:val="5"/>
+        </w:numPr>
+      </w:pPr>
+      <w:r>
+        <w:t>Se ingresa comando “multiplicar resu4 resu3 nulo”</w:t>
+      </w:r>
+    </w:p>
+    <w:p>
+      <w:pPr>
+        <w:pStyle w:val="Prrafodelista"/>
+        <w:numPr>
+          <w:ilvl w:val="2"/>
+          <w:numId w:val="5"/>
+        </w:numPr>
+      </w:pPr>
+      <w:r>
+        <w:t>Muestra “- resu4 = 0”</w:t>
+      </w:r>
+    </w:p>
+    <w:p>
+      <w:pPr>
+        <w:pStyle w:val="Prrafodelista"/>
+        <w:ind w:left="2160"/>
+      </w:pPr>
+    </w:p>
+    <w:p>
+      <w:pPr>
+        <w:pStyle w:val="Prrafodelista"/>
+        <w:numPr>
+          <w:ilvl w:val="0"/>
+          <w:numId w:val="5"/>
+        </w:numPr>
+        <w:rPr>
+          <w:u w:val="single"/>
+        </w:rPr>
+      </w:pPr>
+      <w:r>
+        <w:rPr>
+          <w:u w:val="single"/>
+        </w:rPr>
+        <w:t>Verificación de raíz y evaluación de polinomio</w:t>
+      </w:r>
+    </w:p>
+    <w:p>
+      <w:pPr>
+        <w:pStyle w:val="Prrafodelista"/>
+        <w:numPr>
+          <w:ilvl w:val="1"/>
+          <w:numId w:val="5"/>
+        </w:numPr>
+      </w:pPr>
+      <w:r>
+        <w:t>Se ingresa comando “</w:t>
+      </w:r>
+      <w:proofErr w:type="spellStart"/>
+      <w:r>
+        <w:t>esraiz</w:t>
+      </w:r>
+      <w:proofErr w:type="spellEnd"/>
+      <w:r>
+        <w:t xml:space="preserve"> poli1 2”</w:t>
+      </w:r>
+    </w:p>
+    <w:p>
+      <w:pPr>
+        <w:pStyle w:val="Prrafodelista"/>
+        <w:numPr>
+          <w:ilvl w:val="1"/>
+          <w:numId w:val="5"/>
+        </w:numPr>
+      </w:pPr>
+      <w:r>
+        <w:t>Se ingresa comando “</w:t>
+      </w:r>
+      <w:proofErr w:type="spellStart"/>
+      <w:r>
+        <w:t>esraiz</w:t>
+      </w:r>
+      <w:proofErr w:type="spellEnd"/>
+      <w:r>
+        <w:t xml:space="preserve"> poli1 3”</w:t>
+      </w:r>
+    </w:p>
+    <w:p>
+      <w:pPr>
+        <w:pStyle w:val="Prrafodelista"/>
+        <w:numPr>
+          <w:ilvl w:val="2"/>
+          <w:numId w:val="5"/>
+        </w:numPr>
+      </w:pPr>
+      <w:r>
+        <w:t>Muestra “</w:t>
+      </w:r>
+      <w:r>
+        <w:t xml:space="preserve">2 es </w:t>
+      </w:r>
+      <w:proofErr w:type="spellStart"/>
+      <w:r>
+        <w:t>raiz</w:t>
+      </w:r>
+      <w:proofErr w:type="spellEnd"/>
+      <w:r>
+        <w:t xml:space="preserve"> del polinomio</w:t>
+      </w:r>
+      <w:r>
+        <w:t>” y “3</w:t>
+      </w:r>
+      <w:r>
+        <w:t xml:space="preserve"> es </w:t>
+      </w:r>
+      <w:proofErr w:type="spellStart"/>
+      <w:r>
+        <w:t>raiz</w:t>
+      </w:r>
+      <w:proofErr w:type="spellEnd"/>
+      <w:r>
+        <w:t xml:space="preserve"> del polinomio</w:t>
+      </w:r>
+      <w:r>
+        <w:t>”</w:t>
+      </w:r>
+    </w:p>
+    <w:p>
+      <w:pPr>
+        <w:pStyle w:val="Prrafodelista"/>
+        <w:numPr>
+          <w:ilvl w:val="1"/>
+          <w:numId w:val="5"/>
+        </w:numPr>
+      </w:pPr>
+      <w:r>
+        <w:t>Se ingresa comando “</w:t>
+      </w:r>
+      <w:proofErr w:type="spellStart"/>
+      <w:r>
+        <w:t>esraiz</w:t>
+      </w:r>
+      <w:proofErr w:type="spellEnd"/>
+      <w:r>
+        <w:t xml:space="preserve"> poli1 -1”</w:t>
+      </w:r>
+    </w:p>
+    <w:p>
+      <w:pPr>
+        <w:pStyle w:val="Prrafodelista"/>
+        <w:numPr>
+          <w:ilvl w:val="2"/>
+          <w:numId w:val="5"/>
+        </w:numPr>
+      </w:pPr>
+      <w:r>
+        <w:t>Muestra “-1 NO es raíz del polinomio”</w:t>
+      </w:r>
+    </w:p>
+    <w:p>
+      <w:pPr>
+        <w:pStyle w:val="Prrafodelista"/>
+        <w:numPr>
+          <w:ilvl w:val="1"/>
+          <w:numId w:val="5"/>
+        </w:numPr>
+      </w:pPr>
+      <w:r>
+        <w:t>Se ingresa comando “evaluar poli1 2”</w:t>
+      </w:r>
+    </w:p>
+    <w:p>
+      <w:pPr>
+        <w:pStyle w:val="Prrafodelista"/>
+        <w:numPr>
+          <w:ilvl w:val="1"/>
+          <w:numId w:val="5"/>
+        </w:numPr>
+      </w:pPr>
+      <w:r>
+        <w:t>Se ingresa comando “evaluar poli1 3”</w:t>
+      </w:r>
+    </w:p>
+    <w:p>
+      <w:pPr>
+        <w:pStyle w:val="Prrafodelista"/>
+        <w:numPr>
+          <w:ilvl w:val="2"/>
+          <w:numId w:val="5"/>
+        </w:numPr>
+      </w:pPr>
+      <w:r>
+        <w:t>Muestra “Resultado = 0</w:t>
+      </w:r>
+      <w:r>
+        <w:t>”</w:t>
+      </w:r>
+    </w:p>
+    <w:p>
+      <w:pPr>
+        <w:pStyle w:val="Prrafodelista"/>
+        <w:numPr>
+          <w:ilvl w:val="1"/>
+          <w:numId w:val="5"/>
+        </w:numPr>
+      </w:pPr>
+      <w:r>
+        <w:t>Se ingresa comando “evaluar poli1 -1”</w:t>
+      </w:r>
+    </w:p>
+    <w:p>
+      <w:pPr>
+        <w:pStyle w:val="Prrafodelista"/>
+        <w:numPr>
+          <w:ilvl w:val="2"/>
+          <w:numId w:val="5"/>
+        </w:numPr>
+      </w:pPr>
+      <w:r>
+        <w:t xml:space="preserve">Muestra “Resultado = 12“ </w:t>
+      </w:r>
+    </w:p>
+    <w:p>
+      <w:pPr>
+        <w:pStyle w:val="Prrafodelista"/>
+        <w:ind w:left="2160"/>
+      </w:pPr>
+    </w:p>
+    <w:p>
+      <w:pPr>
+        <w:pStyle w:val="Prrafodelista"/>
+        <w:numPr>
+          <w:ilvl w:val="0"/>
+          <w:numId w:val="5"/>
+        </w:numPr>
+      </w:pPr>
+      <w:r>
+        <w:rPr>
+          <w:u w:val="single"/>
+        </w:rPr>
+        <w:lastRenderedPageBreak/>
+        <w:t>Listado de Polinomios</w:t>
+      </w:r>
+    </w:p>
+    <w:p>
+      <w:pPr>
+        <w:pStyle w:val="Prrafodelista"/>
+        <w:numPr>
+          <w:ilvl w:val="1"/>
+          <w:numId w:val="5"/>
+        </w:numPr>
+      </w:pPr>
+      <w:r>
+        <w:t xml:space="preserve">Se ingresa </w:t>
+      </w:r>
+      <w:r>
+        <w:t xml:space="preserve">comando </w:t>
+      </w:r>
+      <w:r>
+        <w:t>“mostrar”</w:t>
+      </w:r>
+    </w:p>
+    <w:p>
+      <w:pPr>
+        <w:pStyle w:val="Prrafodelista"/>
+        <w:ind w:left="1440"/>
+      </w:pPr>
+    </w:p>
+    <w:p>
+      <w:pPr>
+        <w:pStyle w:val="Prrafodelista"/>
+        <w:numPr>
+          <w:ilvl w:val="0"/>
+          <w:numId w:val="5"/>
+        </w:numPr>
+      </w:pPr>
+      <w:r>
+        <w:rPr>
+          <w:u w:val="single"/>
+        </w:rPr>
+        <w:t xml:space="preserve">Guardado y </w:t>
+      </w:r>
+      <w:proofErr w:type="spellStart"/>
+      <w:r>
+        <w:rPr>
+          <w:u w:val="single"/>
+        </w:rPr>
+        <w:t>Recuperacion</w:t>
+      </w:r>
+      <w:proofErr w:type="spellEnd"/>
+      <w:r>
+        <w:rPr>
+          <w:u w:val="single"/>
+        </w:rPr>
+        <w:t xml:space="preserve"> de polinomios en archivos</w:t>
+      </w:r>
+    </w:p>
+    <w:p>
+      <w:pPr>
+        <w:pStyle w:val="Prrafodelista"/>
+        <w:numPr>
+          <w:ilvl w:val="1"/>
+          <w:numId w:val="5"/>
+        </w:numPr>
+      </w:pPr>
+      <w:r>
+        <w:t xml:space="preserve">Ingreso comando “guardar binomio1 </w:t>
+      </w:r>
+      <w:proofErr w:type="spellStart"/>
+      <w:r>
+        <w:t>binomio1</w:t>
+      </w:r>
+      <w:proofErr w:type="spellEnd"/>
+      <w:r>
+        <w:t>”</w:t>
+      </w:r>
+    </w:p>
+    <w:p>
+      <w:pPr>
+        <w:pStyle w:val="Prrafodelista"/>
+        <w:numPr>
+          <w:ilvl w:val="1"/>
+          <w:numId w:val="5"/>
+        </w:numPr>
+      </w:pPr>
+      <w:r>
+        <w:t xml:space="preserve">Ingreso comando “guardar binomio2 </w:t>
+      </w:r>
+      <w:proofErr w:type="spellStart"/>
+      <w:r>
+        <w:t>binomio2</w:t>
+      </w:r>
+      <w:proofErr w:type="spellEnd"/>
+      <w:r>
+        <w:t>”</w:t>
+      </w:r>
+    </w:p>
+    <w:p>
+      <w:pPr>
+        <w:pStyle w:val="Prrafodelista"/>
+        <w:numPr>
+          <w:ilvl w:val="2"/>
+          <w:numId w:val="5"/>
+        </w:numPr>
+      </w:pPr>
+      <w:r>
+        <w:t>Muestra: “</w:t>
+      </w:r>
+      <w:r>
+        <w:t>polinomio almacenado correctamente en binomio1.txt</w:t>
+      </w:r>
+      <w:r>
+        <w:t>”</w:t>
+      </w:r>
+    </w:p>
+    <w:p>
+      <w:pPr>
+        <w:pStyle w:val="Prrafodelista"/>
+        <w:numPr>
+          <w:ilvl w:val="2"/>
+          <w:numId w:val="5"/>
+        </w:numPr>
+      </w:pPr>
+      <w:r>
+        <w:t>Muestra: “</w:t>
+      </w:r>
+      <w:r>
+        <w:t>polinomio almacenado correctamente en binomio</w:t>
+      </w:r>
+      <w:r>
+        <w:t>2</w:t>
+      </w:r>
+      <w:r>
+        <w:t>.txt</w:t>
+      </w:r>
+      <w:r>
+        <w:t>”</w:t>
+      </w:r>
+    </w:p>
+    <w:p>
+      <w:pPr>
+        <w:pStyle w:val="Prrafodelista"/>
+        <w:numPr>
+          <w:ilvl w:val="1"/>
+          <w:numId w:val="5"/>
+        </w:numPr>
+      </w:pPr>
+      <w:r>
+        <w:t>Ingreso comando “salir”</w:t>
+      </w:r>
+    </w:p>
+    <w:p>
+      <w:pPr>
+        <w:pStyle w:val="Prrafodelista"/>
+        <w:numPr>
+          <w:ilvl w:val="1"/>
+          <w:numId w:val="5"/>
+        </w:numPr>
+      </w:pPr>
+      <w:r>
+        <w:t>Abro nuevamente el programa</w:t>
+      </w:r>
+    </w:p>
+    <w:p>
+      <w:pPr>
+        <w:pStyle w:val="Prrafodelista"/>
+        <w:numPr>
+          <w:ilvl w:val="1"/>
+          <w:numId w:val="5"/>
+        </w:numPr>
+      </w:pPr>
+      <w:r>
+        <w:t>Ingreso comando “mostrar”</w:t>
+      </w:r>
+    </w:p>
+    <w:p>
+      <w:pPr>
+        <w:pStyle w:val="Prrafodelista"/>
+        <w:numPr>
+          <w:ilvl w:val="2"/>
+          <w:numId w:val="5"/>
+        </w:numPr>
+      </w:pPr>
+      <w:r>
+        <w:t>Muestra: “No hay polinomios en memoria”</w:t>
+      </w:r>
+    </w:p>
+    <w:p>
+      <w:pPr>
+        <w:pStyle w:val="Prrafodelista"/>
+        <w:numPr>
+          <w:ilvl w:val="1"/>
+          <w:numId w:val="5"/>
+        </w:numPr>
+      </w:pPr>
+      <w:r>
+        <w:t>Ingreso comando “recuperar binomio1 binomio2”</w:t>
+      </w:r>
+    </w:p>
+    <w:p>
+      <w:pPr>
+        <w:pStyle w:val="Prrafodelista"/>
+        <w:numPr>
+          <w:ilvl w:val="1"/>
+          <w:numId w:val="5"/>
+        </w:numPr>
+      </w:pPr>
+      <w:r>
+        <w:t>Ingreso comando “recuperar binomio2 binomio1”</w:t>
+      </w:r>
+    </w:p>
+    <w:p>
+      <w:pPr>
+        <w:pStyle w:val="Prrafodelista"/>
+        <w:numPr>
+          <w:ilvl w:val="2"/>
+          <w:numId w:val="5"/>
+        </w:numPr>
+      </w:pPr>
+      <w:r>
+        <w:t>Muestra: “</w:t>
+      </w:r>
+      <w:r>
+        <w:t>- binomio1 = +x -3</w:t>
+      </w:r>
+      <w:r>
+        <w:t>”</w:t>
+      </w:r>
+    </w:p>
+    <w:p>
+      <w:pPr>
+        <w:pStyle w:val="Prrafodelista"/>
+        <w:numPr>
+          <w:ilvl w:val="2"/>
+          <w:numId w:val="5"/>
+        </w:numPr>
+      </w:pPr>
+      <w:r>
+        <w:t>Muestra: “- binomio2 = +x -2”</w:t>
+      </w:r>
+    </w:p>
+    <w:p>
+      <w:pPr>
+        <w:pStyle w:val="Prrafodelista"/>
+        <w:numPr>
+          <w:ilvl w:val="1"/>
+          <w:numId w:val="5"/>
+        </w:numPr>
+      </w:pPr>
+      <w:r>
+        <w:t>Ingreso comando “multiplicar resu1 binomio2 binomio1”</w:t>
+      </w:r>
+    </w:p>
+    <w:p>
+      <w:pPr>
+        <w:pStyle w:val="Prrafodelista"/>
+        <w:numPr>
+          <w:ilvl w:val="2"/>
+          <w:numId w:val="5"/>
+        </w:numPr>
+      </w:pPr>
+      <w:r>
+        <w:t xml:space="preserve">Muestra: “resu1 = </w:t>
+      </w:r>
+      <w:r>
+        <w:t>+x2 -5x +6</w:t>
+      </w:r>
+      <w:r>
+        <w:t>”</w:t>
+      </w:r>
+    </w:p>
+    <w:p>
+      <w:pPr>
+        <w:pStyle w:val="Prrafodelista"/>
+        <w:numPr>
+          <w:ilvl w:val="1"/>
+          <w:numId w:val="5"/>
+        </w:numPr>
+      </w:pPr>
+      <w:r>
+        <w:t>Ingreso comando “guardar resu1 binomio1”</w:t>
+      </w:r>
+    </w:p>
+    <w:p>
+      <w:pPr>
+        <w:pStyle w:val="Prrafodelista"/>
+        <w:numPr>
+          <w:ilvl w:val="2"/>
+          <w:numId w:val="5"/>
+        </w:numPr>
+      </w:pPr>
+      <w:r>
+        <w:t>Muestra: “</w:t>
+      </w:r>
+      <w:r>
+        <w:t xml:space="preserve">El archivo ya existe, desea </w:t>
+      </w:r>
+      <w:proofErr w:type="spellStart"/>
+      <w:r>
+        <w:t>sobre-</w:t>
+      </w:r>
+      <w:proofErr w:type="gramStart"/>
+      <w:r>
+        <w:t>escribirlo</w:t>
+      </w:r>
+      <w:proofErr w:type="spellEnd"/>
+      <w:r>
+        <w:t>?(</w:t>
+      </w:r>
+      <w:proofErr w:type="gramEnd"/>
+      <w:r>
+        <w:t>S/N):</w:t>
+      </w:r>
+      <w:r>
+        <w:t>”</w:t>
+      </w:r>
+    </w:p>
+    <w:p>
+      <w:pPr>
+        <w:pStyle w:val="Prrafodelista"/>
+        <w:numPr>
+          <w:ilvl w:val="3"/>
+          <w:numId w:val="5"/>
+        </w:numPr>
+      </w:pPr>
+      <w:r>
+        <w:t>“Ingreso ‘N’”</w:t>
+      </w:r>
+    </w:p>
+    <w:p>
+      <w:pPr>
+        <w:pStyle w:val="Prrafodelista"/>
+        <w:numPr>
+          <w:ilvl w:val="4"/>
+          <w:numId w:val="5"/>
+        </w:numPr>
+      </w:pPr>
+      <w:r>
+        <w:t>Muestra: “</w:t>
+      </w:r>
+      <w:r>
+        <w:t>Polinomio no guardado</w:t>
+      </w:r>
+      <w:r>
+        <w:t>”</w:t>
+      </w:r>
+    </w:p>
+    <w:p>
+      <w:pPr>
+        <w:pStyle w:val="Prrafodelista"/>
+        <w:numPr>
+          <w:ilvl w:val="3"/>
+          <w:numId w:val="5"/>
+        </w:numPr>
+      </w:pPr>
+      <w:r>
+        <w:t>Ingreso ‘S’”</w:t>
+      </w:r>
+    </w:p>
+    <w:p>
+      <w:pPr>
+        <w:pStyle w:val="Prrafodelista"/>
+        <w:numPr>
+          <w:ilvl w:val="4"/>
+          <w:numId w:val="5"/>
+        </w:numPr>
+      </w:pPr>
+      <w:r>
+        <w:t>Muestra: “</w:t>
+      </w:r>
+      <w:r>
+        <w:t>polinomio almacenado correctamente en binomio1.txt</w:t>
+      </w:r>
+      <w:r>
+        <w:t xml:space="preserve">” </w:t>
+      </w:r>
+    </w:p>
+    <w:p>
+      <w:pPr>
+        <w:pStyle w:val="Prrafodelista"/>
+        <w:numPr>
+          <w:ilvl w:val="1"/>
+          <w:numId w:val="5"/>
+        </w:numPr>
+      </w:pPr>
+      <w:r>
+        <w:t>Ingrese comando: recuperar binomioresu1 binomio1</w:t>
+      </w:r>
+    </w:p>
+    <w:p>
+      <w:pPr>
+        <w:pStyle w:val="Prrafodelista"/>
+        <w:numPr>
+          <w:ilvl w:val="2"/>
+          <w:numId w:val="5"/>
+        </w:numPr>
+      </w:pPr>
+      <w:r>
+        <w:t>Muestra</w:t>
+      </w:r>
+      <w:proofErr w:type="gramStart"/>
+      <w:r>
+        <w:t>: ”</w:t>
+      </w:r>
+      <w:proofErr w:type="gramEnd"/>
+      <w:r>
+        <w:t>- binomioresu1 = +x2 -5x +6</w:t>
+      </w:r>
+      <w:r>
+        <w:t>”</w:t>
+      </w:r>
+    </w:p>
+    <w:p>
+      <w:pPr>
+        <w:pStyle w:val="Prrafodelista"/>
+        <w:numPr>
+          <w:ilvl w:val="1"/>
+          <w:numId w:val="5"/>
+        </w:numPr>
+      </w:pPr>
+      <w:r>
+        <w:t>Ingreso comando “mostrar”</w:t>
+      </w:r>
+    </w:p>
     <w:p/>
+    <w:p/>
+    <w:p/>
+    <w:p/>
+    <w:p/>
+    <w:p/>
+    <w:p/>
+    <w:p/>
+    <w:p/>
+    <w:p/>
+    <w:p/>
+    <w:p/>
+    <w:p>
+      <w:bookmarkStart w:id="0" w:name="_GoBack"/>
+      <w:bookmarkEnd w:id="0"/>
+    </w:p>
     <w:p>
       <w:pPr>
         <w:pStyle w:val="Prrafodelista"/>
@@ -20,6 +1289,7 @@
         </w:numPr>
       </w:pPr>
       <w:r>
+        <w:lastRenderedPageBreak/>
         <w:t xml:space="preserve">Creo un polinomio </w:t>
       </w:r>
       <w:r>
@@ -431,8 +1701,6 @@
       <w:r>
         <w:t xml:space="preserve"> </w:t>
       </w:r>
-      <w:bookmarkStart w:id="0" w:name="_GoBack"/>
-      <w:bookmarkEnd w:id="0"/>
     </w:p>
     <w:p>
       <w:pPr>
@@ -450,8 +1718,460 @@
 </file>
 
 <file path=word/numbering.xml><?xml version="1.0" encoding="utf-8"?>
-<w:numbering xmlns:wpc="http://schemas.microsoft.com/office/word/2010/wordprocessingCanvas" xmlns:cx="http://schemas.microsoft.com/office/drawing/2014/chartex" xmlns:mc="http://schemas.openxmlformats.org/markup-compatibility/2006" xmlns:o="urn:schemas-microsoft-com:office:office" xmlns:r="http://schemas.openxmlformats.org/officeDocument/2006/relationships" xmlns:m="http://schemas.openxmlformats.org/officeDocument/2006/math" xmlns:v="urn:schemas-microsoft-com:vml" xmlns:wp14="http://schemas.microsoft.com/office/word/2010/wordprocessingDrawing" xmlns:wp="http://schemas.openxmlformats.org/drawingml/2006/wordprocessingDrawing" xmlns:w10="urn:schemas-microsoft-com:office:word" xmlns:w="http://schemas.openxmlformats.org/wordprocessingml/2006/main" xmlns:w14="http://schemas.microsoft.com/office/word/2010/wordml" xmlns:w15="http://schemas.microsoft.com/office/word/2012/wordml" xmlns:w16se="http://schemas.microsoft.com/office/word/2015/wordml/symex" xmlns:wpg="http://schemas.microsoft.com/office/word/2010/wordprocessingGroup" xmlns:wpi="http://schemas.microsoft.com/office/word/2010/wordprocessingInk" xmlns:wne="http://schemas.microsoft.com/office/word/2006/wordml" xmlns:wps="http://schemas.microsoft.com/office/word/2010/wordprocessingShape" mc:Ignorable="w14 w15 w16se wp14">
+<w:numbering xmlns:wpc="http://schemas.microsoft.com/office/word/2010/wordprocessingCanvas" xmlns:cx="http://schemas.microsoft.com/office/drawing/2014/chartex" xmlns:cx1="http://schemas.microsoft.com/office/drawing/2015/9/8/chartex" xmlns:cx2="http://schemas.microsoft.com/office/drawing/2015/10/21/chartex" xmlns:cx3="http://schemas.microsoft.com/office/drawing/2016/5/9/chartex" xmlns:cx4="http://schemas.microsoft.com/office/drawing/2016/5/10/chartex" xmlns:cx5="http://schemas.microsoft.com/office/drawing/2016/5/11/chartex" xmlns:cx6="http://schemas.microsoft.com/office/drawing/2016/5/12/chartex" xmlns:cx7="http://schemas.microsoft.com/office/drawing/2016/5/13/chartex" xmlns:cx8="http://schemas.microsoft.com/office/drawing/2016/5/14/chartex" xmlns:mc="http://schemas.openxmlformats.org/markup-compatibility/2006" xmlns:aink="http://schemas.microsoft.com/office/drawing/2016/ink" xmlns:am3d="http://schemas.microsoft.com/office/drawing/2017/model3d" xmlns:o="urn:schemas-microsoft-com:office:office" xmlns:r="http://schemas.openxmlformats.org/officeDocument/2006/relationships" xmlns:m="http://schemas.openxmlformats.org/officeDocument/2006/math" xmlns:v="urn:schemas-microsoft-com:vml" xmlns:wp14="http://schemas.microsoft.com/office/word/2010/wordprocessingDrawing" xmlns:wp="http://schemas.openxmlformats.org/drawingml/2006/wordprocessingDrawing" xmlns:w10="urn:schemas-microsoft-com:office:word" xmlns:w="http://schemas.openxmlformats.org/wordprocessingml/2006/main" xmlns:w14="http://schemas.microsoft.com/office/word/2010/wordml" xmlns:w15="http://schemas.microsoft.com/office/word/2012/wordml" xmlns:w16cid="http://schemas.microsoft.com/office/word/2016/wordml/cid" xmlns:w16se="http://schemas.microsoft.com/office/word/2015/wordml/symex" xmlns:wpg="http://schemas.microsoft.com/office/word/2010/wordprocessingGroup" xmlns:wpi="http://schemas.microsoft.com/office/word/2010/wordprocessingInk" xmlns:wne="http://schemas.microsoft.com/office/word/2006/wordml" xmlns:wps="http://schemas.microsoft.com/office/word/2010/wordprocessingShape" mc:Ignorable="w14 w15 w16se w16cid wp14">
   <w:abstractNum w:abstractNumId="0" w15:restartNumberingAfterBreak="0">
+    <w:nsid w:val="0E9E00D0"/>
+    <w:multiLevelType w:val="hybridMultilevel"/>
+    <w:tmpl w:val="05CE2494"/>
+    <w:lvl w:ilvl="0" w:tplc="04090005">
+      <w:start w:val="1"/>
+      <w:numFmt w:val="bullet"/>
+      <w:lvlText w:val=""/>
+      <w:lvlJc w:val="left"/>
+      <w:pPr>
+        <w:ind w:left="720" w:hanging="360"/>
+      </w:pPr>
+      <w:rPr>
+        <w:rFonts w:ascii="Wingdings" w:hAnsi="Wingdings" w:hint="default"/>
+      </w:rPr>
+    </w:lvl>
+    <w:lvl w:ilvl="1" w:tplc="04090003" w:tentative="1">
+      <w:start w:val="1"/>
+      <w:numFmt w:val="bullet"/>
+      <w:lvlText w:val="o"/>
+      <w:lvlJc w:val="left"/>
+      <w:pPr>
+        <w:ind w:left="1440" w:hanging="360"/>
+      </w:pPr>
+      <w:rPr>
+        <w:rFonts w:ascii="Courier New" w:hAnsi="Courier New" w:cs="Courier New" w:hint="default"/>
+      </w:rPr>
+    </w:lvl>
+    <w:lvl w:ilvl="2" w:tplc="04090005" w:tentative="1">
+      <w:start w:val="1"/>
+      <w:numFmt w:val="bullet"/>
+      <w:lvlText w:val=""/>
+      <w:lvlJc w:val="left"/>
+      <w:pPr>
+        <w:ind w:left="2160" w:hanging="360"/>
+      </w:pPr>
+      <w:rPr>
+        <w:rFonts w:ascii="Wingdings" w:hAnsi="Wingdings" w:hint="default"/>
+      </w:rPr>
+    </w:lvl>
+    <w:lvl w:ilvl="3" w:tplc="04090001" w:tentative="1">
+      <w:start w:val="1"/>
+      <w:numFmt w:val="bullet"/>
+      <w:lvlText w:val=""/>
+      <w:lvlJc w:val="left"/>
+      <w:pPr>
+        <w:ind w:left="2880" w:hanging="360"/>
+      </w:pPr>
+      <w:rPr>
+        <w:rFonts w:ascii="Symbol" w:hAnsi="Symbol" w:hint="default"/>
+      </w:rPr>
+    </w:lvl>
+    <w:lvl w:ilvl="4" w:tplc="04090003" w:tentative="1">
+      <w:start w:val="1"/>
+      <w:numFmt w:val="bullet"/>
+      <w:lvlText w:val="o"/>
+      <w:lvlJc w:val="left"/>
+      <w:pPr>
+        <w:ind w:left="3600" w:hanging="360"/>
+      </w:pPr>
+      <w:rPr>
+        <w:rFonts w:ascii="Courier New" w:hAnsi="Courier New" w:cs="Courier New" w:hint="default"/>
+      </w:rPr>
+    </w:lvl>
+    <w:lvl w:ilvl="5" w:tplc="04090005" w:tentative="1">
+      <w:start w:val="1"/>
+      <w:numFmt w:val="bullet"/>
+      <w:lvlText w:val=""/>
+      <w:lvlJc w:val="left"/>
+      <w:pPr>
+        <w:ind w:left="4320" w:hanging="360"/>
+      </w:pPr>
+      <w:rPr>
+        <w:rFonts w:ascii="Wingdings" w:hAnsi="Wingdings" w:hint="default"/>
+      </w:rPr>
+    </w:lvl>
+    <w:lvl w:ilvl="6" w:tplc="04090001" w:tentative="1">
+      <w:start w:val="1"/>
+      <w:numFmt w:val="bullet"/>
+      <w:lvlText w:val=""/>
+      <w:lvlJc w:val="left"/>
+      <w:pPr>
+        <w:ind w:left="5040" w:hanging="360"/>
+      </w:pPr>
+      <w:rPr>
+        <w:rFonts w:ascii="Symbol" w:hAnsi="Symbol" w:hint="default"/>
+      </w:rPr>
+    </w:lvl>
+    <w:lvl w:ilvl="7" w:tplc="04090003" w:tentative="1">
+      <w:start w:val="1"/>
+      <w:numFmt w:val="bullet"/>
+      <w:lvlText w:val="o"/>
+      <w:lvlJc w:val="left"/>
+      <w:pPr>
+        <w:ind w:left="5760" w:hanging="360"/>
+      </w:pPr>
+      <w:rPr>
+        <w:rFonts w:ascii="Courier New" w:hAnsi="Courier New" w:cs="Courier New" w:hint="default"/>
+      </w:rPr>
+    </w:lvl>
+    <w:lvl w:ilvl="8" w:tplc="04090005" w:tentative="1">
+      <w:start w:val="1"/>
+      <w:numFmt w:val="bullet"/>
+      <w:lvlText w:val=""/>
+      <w:lvlJc w:val="left"/>
+      <w:pPr>
+        <w:ind w:left="6480" w:hanging="360"/>
+      </w:pPr>
+      <w:rPr>
+        <w:rFonts w:ascii="Wingdings" w:hAnsi="Wingdings" w:hint="default"/>
+      </w:rPr>
+    </w:lvl>
+  </w:abstractNum>
+  <w:abstractNum w:abstractNumId="1" w15:restartNumberingAfterBreak="0">
+    <w:nsid w:val="45470760"/>
+    <w:multiLevelType w:val="hybridMultilevel"/>
+    <w:tmpl w:val="34865B8A"/>
+    <w:lvl w:ilvl="0" w:tplc="04090001">
+      <w:start w:val="1"/>
+      <w:numFmt w:val="bullet"/>
+      <w:lvlText w:val=""/>
+      <w:lvlJc w:val="left"/>
+      <w:pPr>
+        <w:ind w:left="720" w:hanging="360"/>
+      </w:pPr>
+      <w:rPr>
+        <w:rFonts w:ascii="Symbol" w:hAnsi="Symbol" w:hint="default"/>
+      </w:rPr>
+    </w:lvl>
+    <w:lvl w:ilvl="1" w:tplc="04090003" w:tentative="1">
+      <w:start w:val="1"/>
+      <w:numFmt w:val="bullet"/>
+      <w:lvlText w:val="o"/>
+      <w:lvlJc w:val="left"/>
+      <w:pPr>
+        <w:ind w:left="1440" w:hanging="360"/>
+      </w:pPr>
+      <w:rPr>
+        <w:rFonts w:ascii="Courier New" w:hAnsi="Courier New" w:cs="Courier New" w:hint="default"/>
+      </w:rPr>
+    </w:lvl>
+    <w:lvl w:ilvl="2" w:tplc="04090005" w:tentative="1">
+      <w:start w:val="1"/>
+      <w:numFmt w:val="bullet"/>
+      <w:lvlText w:val=""/>
+      <w:lvlJc w:val="left"/>
+      <w:pPr>
+        <w:ind w:left="2160" w:hanging="360"/>
+      </w:pPr>
+      <w:rPr>
+        <w:rFonts w:ascii="Wingdings" w:hAnsi="Wingdings" w:hint="default"/>
+      </w:rPr>
+    </w:lvl>
+    <w:lvl w:ilvl="3" w:tplc="04090001" w:tentative="1">
+      <w:start w:val="1"/>
+      <w:numFmt w:val="bullet"/>
+      <w:lvlText w:val=""/>
+      <w:lvlJc w:val="left"/>
+      <w:pPr>
+        <w:ind w:left="2880" w:hanging="360"/>
+      </w:pPr>
+      <w:rPr>
+        <w:rFonts w:ascii="Symbol" w:hAnsi="Symbol" w:hint="default"/>
+      </w:rPr>
+    </w:lvl>
+    <w:lvl w:ilvl="4" w:tplc="04090003" w:tentative="1">
+      <w:start w:val="1"/>
+      <w:numFmt w:val="bullet"/>
+      <w:lvlText w:val="o"/>
+      <w:lvlJc w:val="left"/>
+      <w:pPr>
+        <w:ind w:left="3600" w:hanging="360"/>
+      </w:pPr>
+      <w:rPr>
+        <w:rFonts w:ascii="Courier New" w:hAnsi="Courier New" w:cs="Courier New" w:hint="default"/>
+      </w:rPr>
+    </w:lvl>
+    <w:lvl w:ilvl="5" w:tplc="04090005" w:tentative="1">
+      <w:start w:val="1"/>
+      <w:numFmt w:val="bullet"/>
+      <w:lvlText w:val=""/>
+      <w:lvlJc w:val="left"/>
+      <w:pPr>
+        <w:ind w:left="4320" w:hanging="360"/>
+      </w:pPr>
+      <w:rPr>
+        <w:rFonts w:ascii="Wingdings" w:hAnsi="Wingdings" w:hint="default"/>
+      </w:rPr>
+    </w:lvl>
+    <w:lvl w:ilvl="6" w:tplc="04090001" w:tentative="1">
+      <w:start w:val="1"/>
+      <w:numFmt w:val="bullet"/>
+      <w:lvlText w:val=""/>
+      <w:lvlJc w:val="left"/>
+      <w:pPr>
+        <w:ind w:left="5040" w:hanging="360"/>
+      </w:pPr>
+      <w:rPr>
+        <w:rFonts w:ascii="Symbol" w:hAnsi="Symbol" w:hint="default"/>
+      </w:rPr>
+    </w:lvl>
+    <w:lvl w:ilvl="7" w:tplc="04090003" w:tentative="1">
+      <w:start w:val="1"/>
+      <w:numFmt w:val="bullet"/>
+      <w:lvlText w:val="o"/>
+      <w:lvlJc w:val="left"/>
+      <w:pPr>
+        <w:ind w:left="5760" w:hanging="360"/>
+      </w:pPr>
+      <w:rPr>
+        <w:rFonts w:ascii="Courier New" w:hAnsi="Courier New" w:cs="Courier New" w:hint="default"/>
+      </w:rPr>
+    </w:lvl>
+    <w:lvl w:ilvl="8" w:tplc="04090005" w:tentative="1">
+      <w:start w:val="1"/>
+      <w:numFmt w:val="bullet"/>
+      <w:lvlText w:val=""/>
+      <w:lvlJc w:val="left"/>
+      <w:pPr>
+        <w:ind w:left="6480" w:hanging="360"/>
+      </w:pPr>
+      <w:rPr>
+        <w:rFonts w:ascii="Wingdings" w:hAnsi="Wingdings" w:hint="default"/>
+      </w:rPr>
+    </w:lvl>
+  </w:abstractNum>
+  <w:abstractNum w:abstractNumId="2" w15:restartNumberingAfterBreak="0">
+    <w:nsid w:val="4DC11E54"/>
+    <w:multiLevelType w:val="hybridMultilevel"/>
+    <w:tmpl w:val="155CBD60"/>
+    <w:lvl w:ilvl="0" w:tplc="04090001">
+      <w:start w:val="1"/>
+      <w:numFmt w:val="bullet"/>
+      <w:lvlText w:val=""/>
+      <w:lvlJc w:val="left"/>
+      <w:pPr>
+        <w:ind w:left="720" w:hanging="360"/>
+      </w:pPr>
+      <w:rPr>
+        <w:rFonts w:ascii="Symbol" w:hAnsi="Symbol" w:hint="default"/>
+      </w:rPr>
+    </w:lvl>
+    <w:lvl w:ilvl="1" w:tplc="04090003">
+      <w:start w:val="1"/>
+      <w:numFmt w:val="bullet"/>
+      <w:lvlText w:val="o"/>
+      <w:lvlJc w:val="left"/>
+      <w:pPr>
+        <w:ind w:left="1440" w:hanging="360"/>
+      </w:pPr>
+      <w:rPr>
+        <w:rFonts w:ascii="Courier New" w:hAnsi="Courier New" w:cs="Courier New" w:hint="default"/>
+      </w:rPr>
+    </w:lvl>
+    <w:lvl w:ilvl="2" w:tplc="04090005">
+      <w:start w:val="1"/>
+      <w:numFmt w:val="bullet"/>
+      <w:lvlText w:val=""/>
+      <w:lvlJc w:val="left"/>
+      <w:pPr>
+        <w:ind w:left="2160" w:hanging="360"/>
+      </w:pPr>
+      <w:rPr>
+        <w:rFonts w:ascii="Wingdings" w:hAnsi="Wingdings" w:hint="default"/>
+      </w:rPr>
+    </w:lvl>
+    <w:lvl w:ilvl="3" w:tplc="04090001">
+      <w:start w:val="1"/>
+      <w:numFmt w:val="bullet"/>
+      <w:lvlText w:val=""/>
+      <w:lvlJc w:val="left"/>
+      <w:pPr>
+        <w:ind w:left="2880" w:hanging="360"/>
+      </w:pPr>
+      <w:rPr>
+        <w:rFonts w:ascii="Symbol" w:hAnsi="Symbol" w:hint="default"/>
+      </w:rPr>
+    </w:lvl>
+    <w:lvl w:ilvl="4" w:tplc="04090003">
+      <w:start w:val="1"/>
+      <w:numFmt w:val="bullet"/>
+      <w:lvlText w:val="o"/>
+      <w:lvlJc w:val="left"/>
+      <w:pPr>
+        <w:ind w:left="3600" w:hanging="360"/>
+      </w:pPr>
+      <w:rPr>
+        <w:rFonts w:ascii="Courier New" w:hAnsi="Courier New" w:cs="Courier New" w:hint="default"/>
+      </w:rPr>
+    </w:lvl>
+    <w:lvl w:ilvl="5" w:tplc="04090005" w:tentative="1">
+      <w:start w:val="1"/>
+      <w:numFmt w:val="bullet"/>
+      <w:lvlText w:val=""/>
+      <w:lvlJc w:val="left"/>
+      <w:pPr>
+        <w:ind w:left="4320" w:hanging="360"/>
+      </w:pPr>
+      <w:rPr>
+        <w:rFonts w:ascii="Wingdings" w:hAnsi="Wingdings" w:hint="default"/>
+      </w:rPr>
+    </w:lvl>
+    <w:lvl w:ilvl="6" w:tplc="04090001" w:tentative="1">
+      <w:start w:val="1"/>
+      <w:numFmt w:val="bullet"/>
+      <w:lvlText w:val=""/>
+      <w:lvlJc w:val="left"/>
+      <w:pPr>
+        <w:ind w:left="5040" w:hanging="360"/>
+      </w:pPr>
+      <w:rPr>
+        <w:rFonts w:ascii="Symbol" w:hAnsi="Symbol" w:hint="default"/>
+      </w:rPr>
+    </w:lvl>
+    <w:lvl w:ilvl="7" w:tplc="04090003" w:tentative="1">
+      <w:start w:val="1"/>
+      <w:numFmt w:val="bullet"/>
+      <w:lvlText w:val="o"/>
+      <w:lvlJc w:val="left"/>
+      <w:pPr>
+        <w:ind w:left="5760" w:hanging="360"/>
+      </w:pPr>
+      <w:rPr>
+        <w:rFonts w:ascii="Courier New" w:hAnsi="Courier New" w:cs="Courier New" w:hint="default"/>
+      </w:rPr>
+    </w:lvl>
+    <w:lvl w:ilvl="8" w:tplc="04090005" w:tentative="1">
+      <w:start w:val="1"/>
+      <w:numFmt w:val="bullet"/>
+      <w:lvlText w:val=""/>
+      <w:lvlJc w:val="left"/>
+      <w:pPr>
+        <w:ind w:left="6480" w:hanging="360"/>
+      </w:pPr>
+      <w:rPr>
+        <w:rFonts w:ascii="Wingdings" w:hAnsi="Wingdings" w:hint="default"/>
+      </w:rPr>
+    </w:lvl>
+  </w:abstractNum>
+  <w:abstractNum w:abstractNumId="3" w15:restartNumberingAfterBreak="0">
+    <w:nsid w:val="5F98140F"/>
+    <w:multiLevelType w:val="hybridMultilevel"/>
+    <w:tmpl w:val="703C1C8C"/>
+    <w:lvl w:ilvl="0" w:tplc="04090001">
+      <w:start w:val="1"/>
+      <w:numFmt w:val="bullet"/>
+      <w:lvlText w:val=""/>
+      <w:lvlJc w:val="left"/>
+      <w:pPr>
+        <w:ind w:left="1440" w:hanging="360"/>
+      </w:pPr>
+      <w:rPr>
+        <w:rFonts w:ascii="Symbol" w:hAnsi="Symbol" w:hint="default"/>
+      </w:rPr>
+    </w:lvl>
+    <w:lvl w:ilvl="1" w:tplc="04090003" w:tentative="1">
+      <w:start w:val="1"/>
+      <w:numFmt w:val="bullet"/>
+      <w:lvlText w:val="o"/>
+      <w:lvlJc w:val="left"/>
+      <w:pPr>
+        <w:ind w:left="2160" w:hanging="360"/>
+      </w:pPr>
+      <w:rPr>
+        <w:rFonts w:ascii="Courier New" w:hAnsi="Courier New" w:cs="Courier New" w:hint="default"/>
+      </w:rPr>
+    </w:lvl>
+    <w:lvl w:ilvl="2" w:tplc="04090005" w:tentative="1">
+      <w:start w:val="1"/>
+      <w:numFmt w:val="bullet"/>
+      <w:lvlText w:val=""/>
+      <w:lvlJc w:val="left"/>
+      <w:pPr>
+        <w:ind w:left="2880" w:hanging="360"/>
+      </w:pPr>
+      <w:rPr>
+        <w:rFonts w:ascii="Wingdings" w:hAnsi="Wingdings" w:hint="default"/>
+      </w:rPr>
+    </w:lvl>
+    <w:lvl w:ilvl="3" w:tplc="04090001" w:tentative="1">
+      <w:start w:val="1"/>
+      <w:numFmt w:val="bullet"/>
+      <w:lvlText w:val=""/>
+      <w:lvlJc w:val="left"/>
+      <w:pPr>
+        <w:ind w:left="3600" w:hanging="360"/>
+      </w:pPr>
+      <w:rPr>
+        <w:rFonts w:ascii="Symbol" w:hAnsi="Symbol" w:hint="default"/>
+      </w:rPr>
+    </w:lvl>
+    <w:lvl w:ilvl="4" w:tplc="04090003" w:tentative="1">
+      <w:start w:val="1"/>
+      <w:numFmt w:val="bullet"/>
+      <w:lvlText w:val="o"/>
+      <w:lvlJc w:val="left"/>
+      <w:pPr>
+        <w:ind w:left="4320" w:hanging="360"/>
+      </w:pPr>
+      <w:rPr>
+        <w:rFonts w:ascii="Courier New" w:hAnsi="Courier New" w:cs="Courier New" w:hint="default"/>
+      </w:rPr>
+    </w:lvl>
+    <w:lvl w:ilvl="5" w:tplc="04090005" w:tentative="1">
+      <w:start w:val="1"/>
+      <w:numFmt w:val="bullet"/>
+      <w:lvlText w:val=""/>
+      <w:lvlJc w:val="left"/>
+      <w:pPr>
+        <w:ind w:left="5040" w:hanging="360"/>
+      </w:pPr>
+      <w:rPr>
+        <w:rFonts w:ascii="Wingdings" w:hAnsi="Wingdings" w:hint="default"/>
+      </w:rPr>
+    </w:lvl>
+    <w:lvl w:ilvl="6" w:tplc="04090001" w:tentative="1">
+      <w:start w:val="1"/>
+      <w:numFmt w:val="bullet"/>
+      <w:lvlText w:val=""/>
+      <w:lvlJc w:val="left"/>
+      <w:pPr>
+        <w:ind w:left="5760" w:hanging="360"/>
+      </w:pPr>
+      <w:rPr>
+        <w:rFonts w:ascii="Symbol" w:hAnsi="Symbol" w:hint="default"/>
+      </w:rPr>
+    </w:lvl>
+    <w:lvl w:ilvl="7" w:tplc="04090003" w:tentative="1">
+      <w:start w:val="1"/>
+      <w:numFmt w:val="bullet"/>
+      <w:lvlText w:val="o"/>
+      <w:lvlJc w:val="left"/>
+      <w:pPr>
+        <w:ind w:left="6480" w:hanging="360"/>
+      </w:pPr>
+      <w:rPr>
+        <w:rFonts w:ascii="Courier New" w:hAnsi="Courier New" w:cs="Courier New" w:hint="default"/>
+      </w:rPr>
+    </w:lvl>
+    <w:lvl w:ilvl="8" w:tplc="04090005" w:tentative="1">
+      <w:start w:val="1"/>
+      <w:numFmt w:val="bullet"/>
+      <w:lvlText w:val=""/>
+      <w:lvlJc w:val="left"/>
+      <w:pPr>
+        <w:ind w:left="7200" w:hanging="360"/>
+      </w:pPr>
+      <w:rPr>
+        <w:rFonts w:ascii="Wingdings" w:hAnsi="Wingdings" w:hint="default"/>
+      </w:rPr>
+    </w:lvl>
+  </w:abstractNum>
+  <w:abstractNum w:abstractNumId="4" w15:restartNumberingAfterBreak="0">
     <w:nsid w:val="7513219D"/>
     <w:multiLevelType w:val="hybridMultilevel"/>
     <w:tmpl w:val="651086CA"/>
@@ -564,13 +2284,25 @@
     </w:lvl>
   </w:abstractNum>
   <w:num w:numId="1">
+    <w:abstractNumId w:val="4"/>
+  </w:num>
+  <w:num w:numId="2">
     <w:abstractNumId w:val="0"/>
+  </w:num>
+  <w:num w:numId="3">
+    <w:abstractNumId w:val="1"/>
+  </w:num>
+  <w:num w:numId="4">
+    <w:abstractNumId w:val="3"/>
+  </w:num>
+  <w:num w:numId="5">
+    <w:abstractNumId w:val="2"/>
   </w:num>
 </w:numbering>
 </file>
 
 <file path=word/styles.xml><?xml version="1.0" encoding="utf-8"?>
-<w:styles xmlns:mc="http://schemas.openxmlformats.org/markup-compatibility/2006" xmlns:r="http://schemas.openxmlformats.org/officeDocument/2006/relationships" xmlns:w="http://schemas.openxmlformats.org/wordprocessingml/2006/main" xmlns:w14="http://schemas.microsoft.com/office/word/2010/wordml" xmlns:w15="http://schemas.microsoft.com/office/word/2012/wordml" xmlns:w16se="http://schemas.microsoft.com/office/word/2015/wordml/symex" mc:Ignorable="w14 w15 w16se">
+<w:styles xmlns:mc="http://schemas.openxmlformats.org/markup-compatibility/2006" xmlns:r="http://schemas.openxmlformats.org/officeDocument/2006/relationships" xmlns:w="http://schemas.openxmlformats.org/wordprocessingml/2006/main" xmlns:w14="http://schemas.microsoft.com/office/word/2010/wordml" xmlns:w15="http://schemas.microsoft.com/office/word/2012/wordml" xmlns:w16cid="http://schemas.microsoft.com/office/word/2016/wordml/cid" xmlns:w16se="http://schemas.microsoft.com/office/word/2015/wordml/symex" mc:Ignorable="w14 w15 w16se w16cid">
   <w:docDefaults>
     <w:rPrDefault>
       <w:rPr>
@@ -586,7 +2318,7 @@
       </w:pPr>
     </w:pPrDefault>
   </w:docDefaults>
-  <w:latentStyles w:defLockedState="0" w:defUIPriority="99" w:defSemiHidden="0" w:defUnhideWhenUsed="0" w:defQFormat="0" w:count="371">
+  <w:latentStyles w:defLockedState="0" w:defUIPriority="99" w:defSemiHidden="0" w:defUnhideWhenUsed="0" w:defQFormat="0" w:count="375">
     <w:lsdException w:name="Normal" w:uiPriority="0" w:qFormat="1"/>
     <w:lsdException w:name="heading 1" w:uiPriority="9" w:qFormat="1"/>
     <w:lsdException w:name="heading 2" w:semiHidden="1" w:uiPriority="9" w:unhideWhenUsed="1" w:qFormat="1"/>
@@ -958,6 +2690,10 @@
     <w:lsdException w:name="List Table 5 Dark Accent 6" w:uiPriority="50"/>
     <w:lsdException w:name="List Table 6 Colorful Accent 6" w:uiPriority="51"/>
     <w:lsdException w:name="List Table 7 Colorful Accent 6" w:uiPriority="52"/>
+    <w:lsdException w:name="Mention" w:semiHidden="1" w:unhideWhenUsed="1"/>
+    <w:lsdException w:name="Smart Hyperlink" w:semiHidden="1" w:unhideWhenUsed="1"/>
+    <w:lsdException w:name="Hashtag" w:semiHidden="1" w:unhideWhenUsed="1"/>
+    <w:lsdException w:name="Unresolved Mention" w:semiHidden="1" w:unhideWhenUsed="1"/>
   </w:latentStyles>
   <w:style w:type="paragraph" w:default="1" w:styleId="Normal">
     <w:name w:val="Normal"/>

</xml_diff>